<commit_message>
feat(docx codec): encode and decode cache.json
</commit_message>
<xml_diff>
--- a/rust/codec-docx/templates/default.docx
+++ b/rust/codec-docx/templates/default.docx
@@ -270,6 +270,23 @@
           <w:rStyle w:val="FootnoteReference"/>
         </w:rPr>
         <w:footnoteReference w:id="2"/>
+      </w:r>
+    </w:p>
+    <w:p>
+      <w:pPr>
+        <w:pStyle w:val="BodyText"/>
+        <w:rPr/>
+      </w:pPr>
+      <w:r>
+        <w:rPr>
+          <w:rStyle w:val="CodeExpression"/>
+          <w:bCs w:val="false"/>
+        </w:rPr>
+        <w:t>Code Expression</w:t>
+      </w:r>
+      <w:r>
+        <w:rPr/>
+        <w:t>.</w:t>
       </w:r>
     </w:p>
     <w:p>
@@ -335,6 +352,7 @@
             <w:pPr>
               <w:pStyle w:val="Compact"/>
               <w:widowControl/>
+              <w:suppressAutoHyphens w:val="true"/>
               <w:spacing w:before="36" w:after="36"/>
               <w:jc w:val="left"/>
               <w:rPr>
@@ -363,7 +381,7 @@
                 <w:szCs w:val="24"/>
                 <w:lang w:val="en-US" w:eastAsia="en-US" w:bidi="ar-SA"/>
               </w:rPr>
-              <w:t xml:space="preserve">Table </w:t>
+              <w:t>Table</w:t>
             </w:r>
           </w:p>
         </w:tc>
@@ -379,6 +397,7 @@
             <w:pPr>
               <w:pStyle w:val="Compact"/>
               <w:widowControl/>
+              <w:suppressAutoHyphens w:val="true"/>
               <w:spacing w:before="36" w:after="36"/>
               <w:jc w:val="left"/>
               <w:rPr>
@@ -407,7 +426,7 @@
                 <w:szCs w:val="24"/>
                 <w:lang w:val="en-US" w:eastAsia="en-US" w:bidi="ar-SA"/>
               </w:rPr>
-              <w:t xml:space="preserve">Table </w:t>
+              <w:t>Table</w:t>
             </w:r>
           </w:p>
         </w:tc>
@@ -423,6 +442,7 @@
             <w:pPr>
               <w:pStyle w:val="Compact"/>
               <w:widowControl/>
+              <w:suppressAutoHyphens w:val="true"/>
               <w:spacing w:before="36" w:after="36"/>
               <w:jc w:val="left"/>
               <w:rPr>
@@ -451,7 +471,7 @@
                 <w:szCs w:val="24"/>
                 <w:lang w:val="en-US" w:eastAsia="en-US" w:bidi="ar-SA"/>
               </w:rPr>
-              <w:t xml:space="preserve">1 </w:t>
+              <w:t>1</w:t>
             </w:r>
           </w:p>
         </w:tc>
@@ -464,6 +484,7 @@
             <w:pPr>
               <w:pStyle w:val="Compact"/>
               <w:widowControl/>
+              <w:suppressAutoHyphens w:val="true"/>
               <w:spacing w:before="36" w:after="36"/>
               <w:jc w:val="left"/>
               <w:rPr>
@@ -492,7 +513,7 @@
                 <w:szCs w:val="24"/>
                 <w:lang w:val="en-US" w:eastAsia="en-US" w:bidi="ar-SA"/>
               </w:rPr>
-              <w:t xml:space="preserve">2 </w:t>
+              <w:t>2</w:t>
             </w:r>
           </w:p>
         </w:tc>
@@ -651,6 +672,7 @@
     <w:qFormat/>
     <w:pPr>
       <w:widowControl/>
+      <w:suppressAutoHyphens w:val="true"/>
       <w:bidi w:val="0"/>
       <w:spacing w:before="0" w:after="200"/>
       <w:jc w:val="left"/>
@@ -1051,7 +1073,6 @@
   </w:style>
   <w:style w:type="character" w:styleId="FootnoteCharacters">
     <w:name w:val="Footnote Characters"/>
-    <w:basedOn w:val="BodyTextChar"/>
     <w:qFormat/>
     <w:rPr>
       <w:vertAlign w:val="superscript"/>
@@ -1070,16 +1091,24 @@
       <w:color w:themeColor="accent1" w:val="4F81BD"/>
     </w:rPr>
   </w:style>
+  <w:style w:type="character" w:styleId="EndnoteCharacters">
+    <w:name w:val="Endnote Characters"/>
+    <w:qFormat/>
+    <w:rPr/>
+  </w:style>
   <w:style w:type="character" w:styleId="EndnoteReference">
     <w:name w:val="endnote reference"/>
     <w:rPr>
       <w:vertAlign w:val="superscript"/>
     </w:rPr>
   </w:style>
-  <w:style w:type="character" w:styleId="EndnoteCharacters">
-    <w:name w:val="Endnote Characters"/>
-    <w:qFormat/>
-    <w:rPr/>
+  <w:style w:type="character" w:styleId="CodeExpression">
+    <w:name w:val="Code Expression"/>
+    <w:qFormat/>
+    <w:rPr>
+      <w:b/>
+      <w:color w:val="5EB91E"/>
+    </w:rPr>
   </w:style>
   <w:style w:type="paragraph" w:styleId="Heading">
     <w:name w:val="Heading"/>

</xml_diff>

<commit_message>
fix(pandoc codec): improve alternative for styling outputs and repro nodes
</commit_message>
<xml_diff>
--- a/rust/codec-docx/templates/default.docx
+++ b/rust/codec-docx/templates/default.docx
@@ -270,23 +270,6 @@
           <w:rStyle w:val="FootnoteReference"/>
         </w:rPr>
         <w:footnoteReference w:id="2"/>
-      </w:r>
-    </w:p>
-    <w:p>
-      <w:pPr>
-        <w:pStyle w:val="BodyText"/>
-        <w:rPr/>
-      </w:pPr>
-      <w:r>
-        <w:rPr>
-          <w:rStyle w:val="CodeExpression"/>
-          <w:bCs w:val="false"/>
-        </w:rPr>
-        <w:t>Code Expression</w:t>
-      </w:r>
-      <w:r>
-        <w:rPr/>
-        <w:t>.</w:t>
       </w:r>
     </w:p>
     <w:p>
@@ -590,6 +573,87 @@
         <w:t xml:space="preserve">Definition </w:t>
       </w:r>
     </w:p>
+    <w:p>
+      <w:pPr>
+        <w:pStyle w:val="Definition"/>
+        <w:spacing w:before="0" w:after="200"/>
+        <w:rPr/>
+      </w:pPr>
+      <w:r>
+        <w:rPr/>
+      </w:r>
+    </w:p>
+    <w:p>
+      <w:pPr>
+        <w:pStyle w:val="BodyText"/>
+        <w:spacing w:before="0" w:after="200"/>
+        <w:rPr/>
+      </w:pPr>
+      <w:r>
+        <w:rPr>
+          <w:rStyle w:val="Output"/>
+          <w:bCs w:val="false"/>
+        </w:rPr>
+        <w:t>Output</w:t>
+      </w:r>
+    </w:p>
+    <w:p>
+      <w:pPr>
+        <w:pStyle w:val="BodyText"/>
+        <w:rPr/>
+      </w:pPr>
+      <w:r>
+        <w:rPr>
+          <w:rStyle w:val="OutputHighlighted"/>
+        </w:rPr>
+        <w:t>Output Highlighted</w:t>
+      </w:r>
+    </w:p>
+    <w:p>
+      <w:pPr>
+        <w:pStyle w:val="BodyText"/>
+        <w:spacing w:before="0" w:after="200"/>
+        <w:rPr/>
+      </w:pPr>
+      <w:r>
+        <w:rPr>
+          <w:rStyle w:val="Reproducible"/>
+          <w:bCs w:val="false"/>
+        </w:rPr>
+        <w:t>Reproducible</w:t>
+      </w:r>
+    </w:p>
+    <w:p>
+      <w:pPr>
+        <w:pStyle w:val="BodyText"/>
+        <w:rPr/>
+      </w:pPr>
+      <w:r>
+        <w:rPr>
+          <w:rStyle w:val="ReproducibleHighlighted"/>
+        </w:rPr>
+        <w:t>Reproducible Highlighte</w:t>
+      </w:r>
+      <w:r>
+        <w:rPr>
+          <w:rStyle w:val="ReproducibleHighlighted"/>
+        </w:rPr>
+        <w:t>d</w:t>
+      </w:r>
+    </w:p>
+    <w:p>
+      <w:pPr>
+        <w:pStyle w:val="BodyText"/>
+        <w:spacing w:before="0" w:after="200"/>
+        <w:rPr>
+          <w:rStyle w:val="ReproducibleHighlighted"/>
+          <w:bCs w:val="false"/>
+        </w:rPr>
+      </w:pPr>
+      <w:r>
+        <w:rPr/>
+      </w:r>
+    </w:p>
     <w:sectPr>
       <w:footnotePr>
         <w:numFmt w:val="decimal"/>
@@ -1059,9 +1123,9 @@
     <w:basedOn w:val="BodyTextChar"/>
     <w:qFormat/>
     <w:rPr>
-      <w:rFonts w:ascii="Noto Serif" w:hAnsi="Noto Serif"/>
-      <w:b/>
-      <w:color w:val="468A1A"/>
+      <w:rFonts w:ascii="Noto Sans Mono" w:hAnsi="Noto Sans Mono"/>
+      <w:b w:val="false"/>
+      <w:color w:val="auto"/>
       <w:sz w:val="24"/>
     </w:rPr>
   </w:style>
@@ -1094,7 +1158,9 @@
   <w:style w:type="character" w:styleId="EndnoteCharacters">
     <w:name w:val="Endnote Characters"/>
     <w:qFormat/>
-    <w:rPr/>
+    <w:rPr>
+      <w:vertAlign w:val="superscript"/>
+    </w:rPr>
   </w:style>
   <w:style w:type="character" w:styleId="EndnoteReference">
     <w:name w:val="endnote reference"/>
@@ -1102,12 +1168,56 @@
       <w:vertAlign w:val="superscript"/>
     </w:rPr>
   </w:style>
-  <w:style w:type="character" w:styleId="CodeExpression">
-    <w:name w:val="Code Expression"/>
+  <w:style w:type="character" w:styleId="ReproducibleHighlighted">
+    <w:name w:val="Reproducible Highlighted"/>
+    <w:basedOn w:val="Reproducible"/>
+    <w:qFormat/>
+    <w:rPr>
+      <w:rFonts w:ascii="Noto Mono" w:hAnsi="Noto Mono"/>
+      <w:b w:val="false"/>
+      <w:color w:val="468A1A"/>
+      <w:sz w:val="22"/>
+      <w:shd w:fill="E8F2A1" w:val="clear"/>
+    </w:rPr>
+  </w:style>
+  <w:style w:type="character" w:styleId="Reproducible">
+    <w:name w:val="Reproducible"/>
+    <w:qFormat/>
+    <w:rPr>
+      <w:rFonts w:ascii="Noto Mono" w:hAnsi="Noto Mono"/>
+      <w:sz w:val="22"/>
+    </w:rPr>
+  </w:style>
+  <w:style w:type="character" w:styleId="Quotation">
+    <w:name w:val="Quotation"/>
+    <w:qFormat/>
+    <w:rPr>
+      <w:i/>
+      <w:iCs/>
+    </w:rPr>
+  </w:style>
+  <w:style w:type="character" w:styleId="Rubies">
+    <w:name w:val="Rubies"/>
+    <w:qFormat/>
+    <w:rPr>
+      <w:sz w:val="12"/>
+      <w:szCs w:val="12"/>
+      <w:u w:val="none"/>
+      <w:em w:val="none"/>
+    </w:rPr>
+  </w:style>
+  <w:style w:type="character" w:styleId="Output">
+    <w:name w:val="Output"/>
+    <w:qFormat/>
+    <w:rPr/>
+  </w:style>
+  <w:style w:type="character" w:styleId="OutputHighlighted">
+    <w:name w:val="Output Highlighted"/>
+    <w:basedOn w:val="Output"/>
     <w:qFormat/>
     <w:rPr>
       <w:b/>
-      <w:color w:val="5EB91E"/>
+      <w:color w:val="468A1A"/>
     </w:rPr>
   </w:style>
   <w:style w:type="paragraph" w:styleId="Heading">

</xml_diff>